<commit_message>
Mise à jour du projet Tamagotchi
</commit_message>
<xml_diff>
--- a/Docs/Cahier_des_charges.docx
+++ b/Docs/Cahier_des_charges.docx
@@ -42,6 +42,15 @@
       </w:pPr>
       <w:r>
         <w:rPr/>
+      </w:r>
+    </w:p>
+    <w:p>
+      <w:pPr>
+        <w:pStyle w:val="Titre2"/>
+        <w:rPr/>
+      </w:pPr>
+      <w:r>
+        <w:rPr/>
         <w:t>1. Contexte et objectifs</w:t>
       </w:r>
     </w:p>
@@ -53,6 +62,15 @@
       <w:r>
         <w:rPr/>
         <w:t>Le projet Tamagotchi a pour but de concevoir une application en ligne de commande simulant la gestion d’un animal virtuel. Ce projet permet de mettre en œuvre les compétences de développement objet, de persistance des données, et d’interaction utilisateur, essentielles à la formation BTS SIO SLAM.</w:t>
+      </w:r>
+    </w:p>
+    <w:p>
+      <w:pPr>
+        <w:pStyle w:val="Titre2"/>
+        <w:rPr/>
+      </w:pPr>
+      <w:r>
+        <w:rPr/>
       </w:r>
     </w:p>
     <w:p>
@@ -196,6 +214,15 @@
       </w:pPr>
       <w:r>
         <w:rPr/>
+      </w:r>
+    </w:p>
+    <w:p>
+      <w:pPr>
+        <w:pStyle w:val="Titre2"/>
+        <w:rPr/>
+      </w:pPr>
+      <w:r>
+        <w:rPr/>
         <w:t>3. Contraintes techniques</w:t>
       </w:r>
     </w:p>
@@ -276,6 +303,15 @@
       </w:pPr>
       <w:r>
         <w:rPr/>
+      </w:r>
+    </w:p>
+    <w:p>
+      <w:pPr>
+        <w:pStyle w:val="Titre2"/>
+        <w:rPr/>
+      </w:pPr>
+      <w:r>
+        <w:rPr/>
         <w:t>4. Technologies utilisées</w:t>
       </w:r>
     </w:p>
@@ -342,6 +378,15 @@
       </w:pPr>
       <w:r>
         <w:rPr/>
+      </w:r>
+    </w:p>
+    <w:p>
+      <w:pPr>
+        <w:pStyle w:val="Titre2"/>
+        <w:rPr/>
+      </w:pPr>
+      <w:r>
+        <w:rPr/>
         <w:t>5. Cas d’utilisation</w:t>
       </w:r>
     </w:p>
@@ -428,11 +473,16 @@
       </w:pPr>
       <w:r>
         <w:rPr/>
-        <w:t xml:space="preserve"> </w:t>
+        <w:t>- Fin de partie en cas de mort du Tamagotchi</w:t>
       </w:r>
+    </w:p>
+    <w:p>
+      <w:pPr>
+        <w:pStyle w:val="Titre2"/>
+        <w:rPr/>
+      </w:pPr>
       <w:r>
         <w:rPr/>
-        <w:t>- Fin de partie en cas de mort du Tamagotchi</w:t>
       </w:r>
     </w:p>
     <w:p>
@@ -490,6 +540,15 @@
       </w:pPr>
       <w:r>
         <w:rPr/>
+      </w:r>
+    </w:p>
+    <w:p>
+      <w:pPr>
+        <w:pStyle w:val="Titre2"/>
+        <w:rPr/>
+      </w:pPr>
+      <w:r>
+        <w:rPr/>
         <w:t>7. Pistes d’amélioration</w:t>
       </w:r>
     </w:p>
@@ -565,6 +624,32 @@
       <w:r>
         <w:rPr/>
         <w:t>Mettre en place des tests unitaires pour vérifier la fiabilité des fonctions.</w:t>
+      </w:r>
+    </w:p>
+    <w:p>
+      <w:pPr>
+        <w:pStyle w:val="Normal"/>
+        <w:widowControl/>
+        <w:bidi w:val="0"/>
+        <w:spacing w:lineRule="auto" w:line="276" w:before="0" w:after="200"/>
+        <w:jc w:val="left"/>
+        <w:rPr/>
+      </w:pPr>
+      <w:r>
+        <w:rPr/>
+      </w:r>
+    </w:p>
+    <w:p>
+      <w:pPr>
+        <w:pStyle w:val="Normal"/>
+        <w:widowControl/>
+        <w:bidi w:val="0"/>
+        <w:spacing w:lineRule="auto" w:line="276" w:before="0" w:after="200"/>
+        <w:jc w:val="left"/>
+        <w:rPr/>
+      </w:pPr>
+      <w:r>
+        <w:rPr/>
       </w:r>
     </w:p>
     <w:sectPr>
@@ -609,6 +694,7 @@
         </w:tabs>
         <w:ind w:left="1080" w:hanging="360"/>
       </w:pPr>
+      <w:rPr/>
     </w:lvl>
     <w:lvl w:ilvl="2">
       <w:start w:val="1"/>
@@ -621,6 +707,7 @@
         </w:tabs>
         <w:ind w:left="1440" w:hanging="360"/>
       </w:pPr>
+      <w:rPr/>
     </w:lvl>
     <w:lvl w:ilvl="3">
       <w:start w:val="1"/>
@@ -633,6 +720,7 @@
         </w:tabs>
         <w:ind w:left="1800" w:hanging="360"/>
       </w:pPr>
+      <w:rPr/>
     </w:lvl>
     <w:lvl w:ilvl="4">
       <w:start w:val="1"/>
@@ -645,6 +733,7 @@
         </w:tabs>
         <w:ind w:left="2160" w:hanging="360"/>
       </w:pPr>
+      <w:rPr/>
     </w:lvl>
     <w:lvl w:ilvl="5">
       <w:start w:val="1"/>
@@ -657,6 +746,7 @@
         </w:tabs>
         <w:ind w:left="2520" w:hanging="360"/>
       </w:pPr>
+      <w:rPr/>
     </w:lvl>
     <w:lvl w:ilvl="6">
       <w:start w:val="1"/>
@@ -669,6 +759,7 @@
         </w:tabs>
         <w:ind w:left="2880" w:hanging="360"/>
       </w:pPr>
+      <w:rPr/>
     </w:lvl>
     <w:lvl w:ilvl="7">
       <w:start w:val="1"/>
@@ -681,6 +772,7 @@
         </w:tabs>
         <w:ind w:left="3240" w:hanging="360"/>
       </w:pPr>
+      <w:rPr/>
     </w:lvl>
     <w:lvl w:ilvl="8">
       <w:start w:val="1"/>
@@ -693,6 +785,7 @@
         </w:tabs>
         <w:ind w:left="3600" w:hanging="360"/>
       </w:pPr>
+      <w:rPr/>
     </w:lvl>
   </w:abstractNum>
   <w:abstractNum w:abstractNumId="2">
@@ -722,6 +815,7 @@
         </w:tabs>
         <w:ind w:left="1080" w:hanging="360"/>
       </w:pPr>
+      <w:rPr/>
     </w:lvl>
     <w:lvl w:ilvl="2">
       <w:start w:val="1"/>
@@ -734,6 +828,7 @@
         </w:tabs>
         <w:ind w:left="1440" w:hanging="360"/>
       </w:pPr>
+      <w:rPr/>
     </w:lvl>
     <w:lvl w:ilvl="3">
       <w:start w:val="1"/>
@@ -746,6 +841,7 @@
         </w:tabs>
         <w:ind w:left="1800" w:hanging="360"/>
       </w:pPr>
+      <w:rPr/>
     </w:lvl>
     <w:lvl w:ilvl="4">
       <w:start w:val="1"/>
@@ -758,6 +854,7 @@
         </w:tabs>
         <w:ind w:left="2160" w:hanging="360"/>
       </w:pPr>
+      <w:rPr/>
     </w:lvl>
     <w:lvl w:ilvl="5">
       <w:start w:val="1"/>
@@ -770,6 +867,7 @@
         </w:tabs>
         <w:ind w:left="2520" w:hanging="360"/>
       </w:pPr>
+      <w:rPr/>
     </w:lvl>
     <w:lvl w:ilvl="6">
       <w:start w:val="1"/>
@@ -782,6 +880,7 @@
         </w:tabs>
         <w:ind w:left="2880" w:hanging="360"/>
       </w:pPr>
+      <w:rPr/>
     </w:lvl>
     <w:lvl w:ilvl="7">
       <w:start w:val="1"/>
@@ -794,6 +893,7 @@
         </w:tabs>
         <w:ind w:left="3240" w:hanging="360"/>
       </w:pPr>
+      <w:rPr/>
     </w:lvl>
     <w:lvl w:ilvl="8">
       <w:start w:val="1"/>
@@ -806,6 +906,7 @@
         </w:tabs>
         <w:ind w:left="3600" w:hanging="360"/>
       </w:pPr>
+      <w:rPr/>
     </w:lvl>
   </w:abstractNum>
   <w:abstractNum w:abstractNumId="3">
@@ -835,6 +936,7 @@
         </w:tabs>
         <w:ind w:left="1080" w:hanging="360"/>
       </w:pPr>
+      <w:rPr/>
     </w:lvl>
     <w:lvl w:ilvl="2">
       <w:start w:val="1"/>
@@ -847,6 +949,7 @@
         </w:tabs>
         <w:ind w:left="1440" w:hanging="360"/>
       </w:pPr>
+      <w:rPr/>
     </w:lvl>
     <w:lvl w:ilvl="3">
       <w:start w:val="1"/>
@@ -859,6 +962,7 @@
         </w:tabs>
         <w:ind w:left="1800" w:hanging="360"/>
       </w:pPr>
+      <w:rPr/>
     </w:lvl>
     <w:lvl w:ilvl="4">
       <w:start w:val="1"/>
@@ -871,6 +975,7 @@
         </w:tabs>
         <w:ind w:left="2160" w:hanging="360"/>
       </w:pPr>
+      <w:rPr/>
     </w:lvl>
     <w:lvl w:ilvl="5">
       <w:start w:val="1"/>
@@ -883,6 +988,7 @@
         </w:tabs>
         <w:ind w:left="2520" w:hanging="360"/>
       </w:pPr>
+      <w:rPr/>
     </w:lvl>
     <w:lvl w:ilvl="6">
       <w:start w:val="1"/>
@@ -895,6 +1001,7 @@
         </w:tabs>
         <w:ind w:left="2880" w:hanging="360"/>
       </w:pPr>
+      <w:rPr/>
     </w:lvl>
     <w:lvl w:ilvl="7">
       <w:start w:val="1"/>
@@ -907,6 +1014,7 @@
         </w:tabs>
         <w:ind w:left="3240" w:hanging="360"/>
       </w:pPr>
+      <w:rPr/>
     </w:lvl>
     <w:lvl w:ilvl="8">
       <w:start w:val="1"/>
@@ -919,6 +1027,7 @@
         </w:tabs>
         <w:ind w:left="3600" w:hanging="360"/>
       </w:pPr>
+      <w:rPr/>
     </w:lvl>
   </w:abstractNum>
   <w:abstractNum w:abstractNumId="4">
@@ -946,6 +1055,7 @@
         </w:tabs>
         <w:ind w:left="1080" w:hanging="360"/>
       </w:pPr>
+      <w:rPr/>
     </w:lvl>
     <w:lvl w:ilvl="2">
       <w:start w:val="1"/>
@@ -958,6 +1068,7 @@
         </w:tabs>
         <w:ind w:left="1440" w:hanging="360"/>
       </w:pPr>
+      <w:rPr/>
     </w:lvl>
     <w:lvl w:ilvl="3">
       <w:start w:val="1"/>
@@ -970,6 +1081,7 @@
         </w:tabs>
         <w:ind w:left="1800" w:hanging="360"/>
       </w:pPr>
+      <w:rPr/>
     </w:lvl>
     <w:lvl w:ilvl="4">
       <w:start w:val="1"/>
@@ -982,6 +1094,7 @@
         </w:tabs>
         <w:ind w:left="2160" w:hanging="360"/>
       </w:pPr>
+      <w:rPr/>
     </w:lvl>
     <w:lvl w:ilvl="5">
       <w:start w:val="1"/>
@@ -994,6 +1107,7 @@
         </w:tabs>
         <w:ind w:left="2520" w:hanging="360"/>
       </w:pPr>
+      <w:rPr/>
     </w:lvl>
     <w:lvl w:ilvl="6">
       <w:start w:val="1"/>
@@ -1006,6 +1120,7 @@
         </w:tabs>
         <w:ind w:left="2880" w:hanging="360"/>
       </w:pPr>
+      <w:rPr/>
     </w:lvl>
     <w:lvl w:ilvl="7">
       <w:start w:val="1"/>
@@ -1018,6 +1133,7 @@
         </w:tabs>
         <w:ind w:left="3240" w:hanging="360"/>
       </w:pPr>
+      <w:rPr/>
     </w:lvl>
     <w:lvl w:ilvl="8">
       <w:start w:val="1"/>
@@ -1030,6 +1146,7 @@
         </w:tabs>
         <w:ind w:left="3600" w:hanging="360"/>
       </w:pPr>
+      <w:rPr/>
     </w:lvl>
   </w:abstractNum>
   <w:abstractNum w:abstractNumId="5">
@@ -1057,6 +1174,7 @@
         </w:tabs>
         <w:ind w:left="1080" w:hanging="360"/>
       </w:pPr>
+      <w:rPr/>
     </w:lvl>
     <w:lvl w:ilvl="2">
       <w:start w:val="1"/>
@@ -1069,6 +1187,7 @@
         </w:tabs>
         <w:ind w:left="1440" w:hanging="360"/>
       </w:pPr>
+      <w:rPr/>
     </w:lvl>
     <w:lvl w:ilvl="3">
       <w:start w:val="1"/>
@@ -1081,6 +1200,7 @@
         </w:tabs>
         <w:ind w:left="1800" w:hanging="360"/>
       </w:pPr>
+      <w:rPr/>
     </w:lvl>
     <w:lvl w:ilvl="4">
       <w:start w:val="1"/>
@@ -1093,6 +1213,7 @@
         </w:tabs>
         <w:ind w:left="2160" w:hanging="360"/>
       </w:pPr>
+      <w:rPr/>
     </w:lvl>
     <w:lvl w:ilvl="5">
       <w:start w:val="1"/>
@@ -1105,6 +1226,7 @@
         </w:tabs>
         <w:ind w:left="2520" w:hanging="360"/>
       </w:pPr>
+      <w:rPr/>
     </w:lvl>
     <w:lvl w:ilvl="6">
       <w:start w:val="1"/>
@@ -1117,6 +1239,7 @@
         </w:tabs>
         <w:ind w:left="2880" w:hanging="360"/>
       </w:pPr>
+      <w:rPr/>
     </w:lvl>
     <w:lvl w:ilvl="7">
       <w:start w:val="1"/>
@@ -1129,6 +1252,7 @@
         </w:tabs>
         <w:ind w:left="3240" w:hanging="360"/>
       </w:pPr>
+      <w:rPr/>
     </w:lvl>
     <w:lvl w:ilvl="8">
       <w:start w:val="1"/>
@@ -1141,6 +1265,7 @@
         </w:tabs>
         <w:ind w:left="3600" w:hanging="360"/>
       </w:pPr>
+      <w:rPr/>
     </w:lvl>
   </w:abstractNum>
   <w:abstractNum w:abstractNumId="6">
@@ -1168,6 +1293,7 @@
         </w:tabs>
         <w:ind w:left="1080" w:hanging="360"/>
       </w:pPr>
+      <w:rPr/>
     </w:lvl>
     <w:lvl w:ilvl="2">
       <w:start w:val="1"/>
@@ -1180,6 +1306,7 @@
         </w:tabs>
         <w:ind w:left="1440" w:hanging="360"/>
       </w:pPr>
+      <w:rPr/>
     </w:lvl>
     <w:lvl w:ilvl="3">
       <w:start w:val="1"/>
@@ -1192,6 +1319,7 @@
         </w:tabs>
         <w:ind w:left="1800" w:hanging="360"/>
       </w:pPr>
+      <w:rPr/>
     </w:lvl>
     <w:lvl w:ilvl="4">
       <w:start w:val="1"/>
@@ -1204,6 +1332,7 @@
         </w:tabs>
         <w:ind w:left="2160" w:hanging="360"/>
       </w:pPr>
+      <w:rPr/>
     </w:lvl>
     <w:lvl w:ilvl="5">
       <w:start w:val="1"/>
@@ -1216,6 +1345,7 @@
         </w:tabs>
         <w:ind w:left="2520" w:hanging="360"/>
       </w:pPr>
+      <w:rPr/>
     </w:lvl>
     <w:lvl w:ilvl="6">
       <w:start w:val="1"/>
@@ -1228,6 +1358,7 @@
         </w:tabs>
         <w:ind w:left="2880" w:hanging="360"/>
       </w:pPr>
+      <w:rPr/>
     </w:lvl>
     <w:lvl w:ilvl="7">
       <w:start w:val="1"/>
@@ -1240,6 +1371,7 @@
         </w:tabs>
         <w:ind w:left="3240" w:hanging="360"/>
       </w:pPr>
+      <w:rPr/>
     </w:lvl>
     <w:lvl w:ilvl="8">
       <w:start w:val="1"/>
@@ -1252,6 +1384,7 @@
         </w:tabs>
         <w:ind w:left="3600" w:hanging="360"/>
       </w:pPr>
+      <w:rPr/>
     </w:lvl>
   </w:abstractNum>
   <w:abstractNum w:abstractNumId="7">
@@ -1559,6 +1692,7 @@
     <w:rsid w:val="00fc693f"/>
     <w:pPr>
       <w:widowControl/>
+      <w:suppressAutoHyphens w:val="true"/>
       <w:bidi w:val="0"/>
       <w:spacing w:lineRule="auto" w:line="276" w:before="0" w:after="200"/>
       <w:jc w:val="left"/>
@@ -2238,6 +2372,7 @@
     <w:rsid w:val="00fc693f"/>
     <w:pPr>
       <w:widowControl/>
+      <w:suppressAutoHyphens w:val="true"/>
       <w:bidi w:val="0"/>
       <w:spacing w:lineRule="auto" w:line="240" w:before="0" w:after="0"/>
       <w:jc w:val="left"/>
@@ -2336,24 +2471,29 @@
       <w:szCs w:val="16"/>
     </w:rPr>
   </w:style>
-  <w:style w:type="paragraph" w:styleId="Liste2">
+  <w:style w:type="paragraph" w:styleId="ListBullet3">
     <w:name w:val="List Bullet 3"/>
     <w:basedOn w:val="Normal"/>
     <w:uiPriority w:val="99"/>
     <w:unhideWhenUsed/>
+    <w:qFormat/>
     <w:rsid w:val="00326f90"/>
     <w:pPr>
+      <w:numPr>
+        <w:ilvl w:val="0"/>
+        <w:numId w:val="3"/>
+      </w:numPr>
       <w:spacing w:before="0" w:after="200"/>
-      <w:ind w:left="720" w:hanging="360"/>
       <w:contextualSpacing/>
     </w:pPr>
     <w:rPr/>
   </w:style>
-  <w:style w:type="paragraph" w:styleId="Liste3">
+  <w:style w:type="paragraph" w:styleId="ListBullet4">
     <w:name w:val="List Bullet 4"/>
     <w:basedOn w:val="Normal"/>
     <w:uiPriority w:val="99"/>
     <w:unhideWhenUsed/>
+    <w:qFormat/>
     <w:rsid w:val="00326f90"/>
     <w:pPr>
       <w:spacing w:before="0" w:after="200"/>
@@ -2390,23 +2530,6 @@
       <w:numPr>
         <w:ilvl w:val="0"/>
         <w:numId w:val="2"/>
-      </w:numPr>
-      <w:spacing w:before="0" w:after="200"/>
-      <w:contextualSpacing/>
-    </w:pPr>
-    <w:rPr/>
-  </w:style>
-  <w:style w:type="paragraph" w:styleId="ListBullet3">
-    <w:name w:val="List Bullet 3"/>
-    <w:basedOn w:val="Normal"/>
-    <w:uiPriority w:val="99"/>
-    <w:unhideWhenUsed/>
-    <w:qFormat/>
-    <w:rsid w:val="00326f90"/>
-    <w:pPr>
-      <w:numPr>
-        <w:ilvl w:val="0"/>
-        <w:numId w:val="3"/>
       </w:numPr>
       <w:spacing w:before="0" w:after="200"/>
       <w:contextualSpacing/>
@@ -2525,6 +2648,7 @@
         <w:tab w:val="left" w:pos="3456" w:leader="none"/>
         <w:tab w:val="left" w:pos="4032" w:leader="none"/>
       </w:tabs>
+      <w:suppressAutoHyphens w:val="true"/>
       <w:bidi w:val="0"/>
       <w:spacing w:lineRule="auto" w:line="276" w:before="0" w:after="200"/>
       <w:jc w:val="left"/>

</xml_diff>